<commit_message>
Cambio en archivo papper_v0.1 - Parrafo Metodologia
</commit_message>
<xml_diff>
--- a/Documentación/Segunda Entrega/Descripcion de metodologiaV1-1.docx
+++ b/Documentación/Segunda Entrega/Descripcion de metodologiaV1-1.docx
@@ -1840,6 +1840,8 @@
         </w:rPr>
         <w:fldChar w:fldCharType="end"/>
       </w:r>
+      <w:bookmarkStart w:id="0" w:name="_GoBack"/>
+      <w:bookmarkEnd w:id="0"/>
     </w:p>
     <w:p>
       <w:pPr>
@@ -2888,7 +2890,7 @@
           <w:lang w:val="es-ES"/>
         </w:rPr>
       </w:pPr>
-      <w:bookmarkStart w:id="0" w:name="_Toc447095880"/>
+      <w:bookmarkStart w:id="1" w:name="_Toc447095880"/>
     </w:p>
     <w:p>
       <w:pPr>
@@ -2897,18 +2899,18 @@
           <w:lang w:val="es-ES"/>
         </w:rPr>
       </w:pPr>
-      <w:bookmarkStart w:id="1" w:name="_Toc524312826"/>
-      <w:bookmarkStart w:id="2" w:name="_Toc517153110"/>
-      <w:bookmarkStart w:id="3" w:name="_Toc456598586"/>
-      <w:bookmarkStart w:id="4" w:name="_Toc456600917"/>
+      <w:bookmarkStart w:id="2" w:name="_Toc524312826"/>
+      <w:bookmarkStart w:id="3" w:name="_Toc517153110"/>
+      <w:bookmarkStart w:id="4" w:name="_Toc456598586"/>
+      <w:bookmarkStart w:id="5" w:name="_Toc456600917"/>
       <w:r>
         <w:rPr>
           <w:lang w:val="es-ES"/>
         </w:rPr>
         <w:t>Introducción</w:t>
       </w:r>
-      <w:bookmarkEnd w:id="1"/>
       <w:bookmarkEnd w:id="2"/>
+      <w:bookmarkEnd w:id="3"/>
     </w:p>
     <w:p>
       <w:pPr>
@@ -2918,7 +2920,7 @@
           <w:szCs w:val="22"/>
         </w:rPr>
       </w:pPr>
-      <w:bookmarkStart w:id="5" w:name="_Toc524312827"/>
+      <w:bookmarkStart w:id="6" w:name="_Toc524312827"/>
       <w:r>
         <w:rPr>
           <w:lang w:val="es-ES"/>
@@ -3103,14 +3105,14 @@
           <w:lang w:val="es-ES"/>
         </w:rPr>
       </w:pPr>
-      <w:bookmarkStart w:id="6" w:name="_Toc517153111"/>
+      <w:bookmarkStart w:id="7" w:name="_Toc517153111"/>
       <w:r>
         <w:rPr>
           <w:lang w:val="es-ES"/>
         </w:rPr>
         <w:t>P</w:t>
       </w:r>
-      <w:bookmarkEnd w:id="5"/>
+      <w:bookmarkEnd w:id="6"/>
       <w:r>
         <w:rPr>
           <w:lang w:val="es-ES"/>
@@ -3122,74 +3124,6 @@
           <w:lang w:val="es-ES"/>
         </w:rPr>
         <w:t xml:space="preserve"> de este documento</w:t>
-      </w:r>
-      <w:bookmarkEnd w:id="6"/>
-    </w:p>
-    <w:p>
-      <w:pPr>
-        <w:ind w:left="720"/>
-        <w:rPr>
-          <w:lang w:val="es-ES"/>
-        </w:rPr>
-      </w:pPr>
-      <w:r>
-        <w:rPr>
-          <w:lang w:val="es-ES"/>
-        </w:rPr>
-        <w:t xml:space="preserve">Facilitar la información de referencia necesaria a las personas implicadas en el desarrollo del sistema </w:t>
-      </w:r>
-      <w:r>
-        <w:rPr>
-          <w:rFonts w:cs="Arial"/>
-          <w:szCs w:val="22"/>
-        </w:rPr>
-        <w:t xml:space="preserve">Home </w:t>
-      </w:r>
-      <w:proofErr w:type="spellStart"/>
-      <w:r>
-        <w:rPr>
-          <w:rFonts w:cs="Arial"/>
-          <w:szCs w:val="22"/>
-        </w:rPr>
-        <w:t>Safe</w:t>
-      </w:r>
-      <w:proofErr w:type="spellEnd"/>
-      <w:r>
-        <w:rPr>
-          <w:rFonts w:cs="Arial"/>
-          <w:szCs w:val="22"/>
-        </w:rPr>
-        <w:t xml:space="preserve"> Home</w:t>
-      </w:r>
-      <w:r>
-        <w:rPr>
-          <w:rFonts w:cs="Arial"/>
-          <w:szCs w:val="22"/>
-        </w:rPr>
-        <w:t>.</w:t>
-      </w:r>
-    </w:p>
-    <w:p>
-      <w:pPr>
-        <w:ind w:left="720"/>
-        <w:rPr>
-          <w:lang w:val="es-ES"/>
-        </w:rPr>
-      </w:pPr>
-    </w:p>
-    <w:p>
-      <w:pPr>
-        <w:pStyle w:val="Ttulo2"/>
-        <w:rPr>
-          <w:lang w:val="es-ES"/>
-        </w:rPr>
-      </w:pPr>
-      <w:bookmarkStart w:id="7" w:name="_Toc517153112"/>
-      <w:r>
-        <w:rPr>
-          <w:lang w:val="es-ES"/>
-        </w:rPr>
-        <w:t>Alcance</w:t>
       </w:r>
       <w:bookmarkEnd w:id="7"/>
     </w:p>
@@ -3204,7 +3138,7 @@
         <w:rPr>
           <w:lang w:val="es-ES"/>
         </w:rPr>
-        <w:t xml:space="preserve">Personas y procedimientos implicados en el desarrollo del sistema </w:t>
+        <w:t xml:space="preserve">Facilitar la información de referencia necesaria a las personas implicadas en el desarrollo del sistema </w:t>
       </w:r>
       <w:r>
         <w:rPr>
@@ -3239,7 +3173,7 @@
     </w:p>
     <w:p>
       <w:pPr>
-        <w:pStyle w:val="Textoindependiente"/>
+        <w:ind w:left="720"/>
         <w:rPr>
           <w:lang w:val="es-ES"/>
         </w:rPr>
@@ -3247,49 +3181,117 @@
     </w:p>
     <w:p>
       <w:pPr>
-        <w:pStyle w:val="Ttulo1"/>
+        <w:pStyle w:val="Ttulo2"/>
         <w:rPr>
           <w:lang w:val="es-ES"/>
         </w:rPr>
       </w:pPr>
-      <w:bookmarkStart w:id="8" w:name="_Toc524312832"/>
-      <w:bookmarkStart w:id="9" w:name="_Toc517153113"/>
+      <w:bookmarkStart w:id="8" w:name="_Toc517153112"/>
       <w:r>
         <w:rPr>
           <w:lang w:val="es-ES"/>
         </w:rPr>
-        <w:t>Descripción</w:t>
-      </w:r>
-      <w:r>
-        <w:rPr>
-          <w:lang w:val="es-ES"/>
-        </w:rPr>
-        <w:t xml:space="preserve"> General de</w:t>
+        <w:t>Alcance</w:t>
       </w:r>
       <w:bookmarkEnd w:id="8"/>
-      <w:r>
-        <w:rPr>
-          <w:lang w:val="es-ES"/>
-        </w:rPr>
-        <w:t xml:space="preserve"> la Metodología</w:t>
-      </w:r>
-      <w:bookmarkEnd w:id="9"/>
     </w:p>
     <w:p>
       <w:pPr>
+        <w:ind w:left="720"/>
+        <w:rPr>
+          <w:lang w:val="es-ES"/>
+        </w:rPr>
+      </w:pPr>
+      <w:r>
+        <w:rPr>
+          <w:lang w:val="es-ES"/>
+        </w:rPr>
+        <w:t xml:space="preserve">Personas y procedimientos implicados en el desarrollo del sistema </w:t>
+      </w:r>
+      <w:r>
+        <w:rPr>
+          <w:rFonts w:cs="Arial"/>
+          <w:szCs w:val="22"/>
+        </w:rPr>
+        <w:t xml:space="preserve">Home </w:t>
+      </w:r>
+      <w:proofErr w:type="spellStart"/>
+      <w:r>
+        <w:rPr>
+          <w:rFonts w:cs="Arial"/>
+          <w:szCs w:val="22"/>
+        </w:rPr>
+        <w:t>Safe</w:t>
+      </w:r>
+      <w:proofErr w:type="spellEnd"/>
+      <w:r>
+        <w:rPr>
+          <w:rFonts w:cs="Arial"/>
+          <w:szCs w:val="22"/>
+        </w:rPr>
+        <w:t xml:space="preserve"> Home</w:t>
+      </w:r>
+      <w:r>
+        <w:rPr>
+          <w:rFonts w:cs="Arial"/>
+          <w:szCs w:val="22"/>
+        </w:rPr>
+        <w:t>.</w:t>
+      </w:r>
+    </w:p>
+    <w:p>
+      <w:pPr>
+        <w:pStyle w:val="Textoindependiente"/>
+        <w:rPr>
+          <w:lang w:val="es-ES"/>
+        </w:rPr>
+      </w:pPr>
+    </w:p>
+    <w:p>
+      <w:pPr>
+        <w:pStyle w:val="Ttulo1"/>
+        <w:rPr>
+          <w:lang w:val="es-ES"/>
+        </w:rPr>
+      </w:pPr>
+      <w:bookmarkStart w:id="9" w:name="_Toc524312832"/>
+      <w:bookmarkStart w:id="10" w:name="_Toc517153113"/>
+      <w:r>
+        <w:rPr>
+          <w:lang w:val="es-ES"/>
+        </w:rPr>
+        <w:t>Descripción</w:t>
+      </w:r>
+      <w:r>
+        <w:rPr>
+          <w:lang w:val="es-ES"/>
+        </w:rPr>
+        <w:t xml:space="preserve"> General de</w:t>
+      </w:r>
+      <w:bookmarkEnd w:id="9"/>
+      <w:r>
+        <w:rPr>
+          <w:lang w:val="es-ES"/>
+        </w:rPr>
+        <w:t xml:space="preserve"> la Metodología</w:t>
+      </w:r>
+      <w:bookmarkEnd w:id="10"/>
+    </w:p>
+    <w:p>
+      <w:pPr>
         <w:pStyle w:val="Ttulo2"/>
         <w:rPr>
           <w:lang w:val="es-ES"/>
         </w:rPr>
       </w:pPr>
-      <w:bookmarkStart w:id="10" w:name="_Toc517153114"/>
+      <w:bookmarkStart w:id="11" w:name="_Toc517153114"/>
       <w:r>
         <w:rPr>
           <w:lang w:val="es-ES"/>
         </w:rPr>
         <w:t>Fundamentación</w:t>
       </w:r>
-      <w:bookmarkEnd w:id="10"/>
+      <w:bookmarkEnd w:id="11"/>
     </w:p>
     <w:p>
       <w:pPr>
@@ -3468,14 +3470,14 @@
           <w:lang w:val="es-ES"/>
         </w:rPr>
       </w:pPr>
-      <w:bookmarkStart w:id="11" w:name="_Toc517153115"/>
+      <w:bookmarkStart w:id="12" w:name="_Toc517153115"/>
       <w:r>
         <w:rPr>
           <w:lang w:val="es-ES"/>
         </w:rPr>
         <w:t>Valores de trabajo</w:t>
       </w:r>
-      <w:bookmarkEnd w:id="11"/>
+      <w:bookmarkEnd w:id="12"/>
     </w:p>
     <w:p>
       <w:pPr>
@@ -3609,11 +3611,11 @@
       <w:pPr>
         <w:pStyle w:val="Ttulo1"/>
       </w:pPr>
-      <w:bookmarkStart w:id="12" w:name="_Toc517153116"/>
+      <w:bookmarkStart w:id="13" w:name="_Toc517153116"/>
       <w:r>
         <w:t>Personas y roles del proyecto.</w:t>
       </w:r>
-      <w:bookmarkEnd w:id="12"/>
+      <w:bookmarkEnd w:id="13"/>
     </w:p>
     <w:p>
       <w:pPr>
@@ -4030,14 +4032,14 @@
       <w:pPr>
         <w:pStyle w:val="Ttulo1"/>
       </w:pPr>
-      <w:bookmarkStart w:id="13" w:name="_Toc517153117"/>
+      <w:bookmarkStart w:id="14" w:name="_Toc517153117"/>
       <w:r>
         <w:t>Artefactos</w:t>
       </w:r>
       <w:r>
         <w:t>.</w:t>
       </w:r>
-      <w:bookmarkEnd w:id="13"/>
+      <w:bookmarkEnd w:id="14"/>
     </w:p>
     <w:p>
       <w:pPr>
@@ -4345,7 +4347,7 @@
           <w:lang w:val="es-ES"/>
         </w:rPr>
       </w:pPr>
-      <w:bookmarkStart w:id="14" w:name="_Toc517153118"/>
+      <w:bookmarkStart w:id="15" w:name="_Toc517153118"/>
       <w:r>
         <w:rPr>
           <w:lang w:val="es-ES"/>
@@ -4358,7 +4360,7 @@
         </w:rPr>
         <w:t>ila de producto</w:t>
       </w:r>
-      <w:bookmarkEnd w:id="14"/>
+      <w:bookmarkEnd w:id="15"/>
     </w:p>
     <w:p>
       <w:pPr>
@@ -4686,14 +4688,14 @@
           <w:lang w:val="es-ES" w:eastAsia="es-ES"/>
         </w:rPr>
       </w:pPr>
-      <w:bookmarkStart w:id="15" w:name="_Toc517153119"/>
+      <w:bookmarkStart w:id="16" w:name="_Toc517153119"/>
       <w:r>
         <w:rPr>
           <w:lang w:val="es-ES" w:eastAsia="es-ES"/>
         </w:rPr>
         <w:t>Pila del sprint</w:t>
       </w:r>
-      <w:bookmarkEnd w:id="15"/>
+      <w:bookmarkEnd w:id="16"/>
     </w:p>
     <w:p>
       <w:pPr>
@@ -4957,14 +4959,14 @@
           <w:lang w:val="es-ES"/>
         </w:rPr>
       </w:pPr>
-      <w:bookmarkStart w:id="16" w:name="_Toc517153120"/>
+      <w:bookmarkStart w:id="17" w:name="_Toc517153120"/>
       <w:r>
         <w:rPr>
           <w:lang w:val="es-ES"/>
         </w:rPr>
         <w:t>Sprint</w:t>
       </w:r>
-      <w:bookmarkEnd w:id="16"/>
+      <w:bookmarkEnd w:id="17"/>
     </w:p>
     <w:p>
       <w:pPr>
@@ -4997,7 +4999,7 @@
           <w:color w:val="000000"/>
           <w:lang w:val="es-AR" w:eastAsia="es-AR"/>
         </w:rPr>
-        <w:t>8</w:t>
+        <w:t>5</w:t>
       </w:r>
       <w:r>
         <w:rPr>
@@ -5065,17 +5067,15 @@
           <w:color w:val="000000"/>
           <w:lang w:val="es-AR" w:eastAsia="es-AR"/>
         </w:rPr>
-        <w:t>2/</w:t>
-      </w:r>
-      <w:bookmarkStart w:id="17" w:name="_GoBack"/>
-      <w:bookmarkEnd w:id="17"/>
+        <w:t>9</w:t>
+      </w:r>
       <w:r>
         <w:rPr>
           <w:rFonts w:cs="Arial"/>
           <w:color w:val="000000"/>
           <w:lang w:val="es-AR" w:eastAsia="es-AR"/>
         </w:rPr>
-        <w:t>06/2018.</w:t>
+        <w:t>/06/2018.</w:t>
       </w:r>
     </w:p>
     <w:p>
@@ -5709,9 +5709,9 @@
         </w:rPr>
         <w:t>De tiempo acotado máximo de 2 horas.</w:t>
       </w:r>
-      <w:bookmarkEnd w:id="0"/>
-      <w:bookmarkEnd w:id="3"/>
+      <w:bookmarkEnd w:id="1"/>
       <w:bookmarkEnd w:id="4"/>
+      <w:bookmarkEnd w:id="5"/>
       <w:r>
         <w:rPr>
           <w:lang w:val="es-ES"/>
@@ -5899,16 +5899,16 @@
         <w:fldChar w:fldCharType="begin"/>
       </w:r>
       <w:r>
-        <w:instrText xml:space="preserve"> </w:instrText>
-      </w:r>
-      <w:r>
-        <w:instrText>INCLUDEPICTURE  "https://www.contunegocio.es/wp-content/upload</w:instrText>
-      </w:r>
-      <w:r>
-        <w:instrText>s/2016/06/Scrum_diagram.png" \* MERGEFORMATINET</w:instrText>
-      </w:r>
-      <w:r>
-        <w:instrText xml:space="preserve"> </w:instrText>
+        <w:instrText xml:space="preserve"> INCLUDEPICTURE  "https://www.contunegocio.es/wp-content/uploads/2016/06/Scrum_diagram.png" \* MERGEFORMATINET </w:instrText>
+      </w:r>
+      <w:r>
+        <w:fldChar w:fldCharType="separate"/>
+      </w:r>
+      <w:r>
+        <w:fldChar w:fldCharType="begin"/>
+      </w:r>
+      <w:r>
+        <w:instrText xml:space="preserve"> INCLUDEPICTURE  "https://www.contunegocio.es/wp-content/uploads/2016/06/Scrum_diagram.png" \* MERGEFORMATINET </w:instrText>
       </w:r>
       <w:r>
         <w:fldChar w:fldCharType="separate"/>
@@ -5926,6 +5926,9 @@
       <w:r>
         <w:fldChar w:fldCharType="end"/>
       </w:r>
+      <w:r>
+        <w:fldChar w:fldCharType="end"/>
+      </w:r>
     </w:p>
     <w:p>
       <w:pPr>
@@ -5983,19 +5986,25 @@
         <w:rPr>
           <w:lang w:val="es-ES" w:eastAsia="es-AR"/>
         </w:rPr>
-        <w:t>Velocidad (P</w:t>
+        <w:t>Velocidad (</w:t>
       </w:r>
       <w:r>
         <w:rPr>
           <w:lang w:val="es-ES" w:eastAsia="es-AR"/>
         </w:rPr>
+        <w:t>p</w:t>
+      </w:r>
+      <w:r>
+        <w:rPr>
+          <w:lang w:val="es-ES" w:eastAsia="es-AR"/>
+        </w:rPr>
         <w:t xml:space="preserve">untos de </w:t>
       </w:r>
       <w:r>
         <w:rPr>
           <w:lang w:val="es-ES" w:eastAsia="es-AR"/>
         </w:rPr>
-        <w:t>H</w:t>
+        <w:t>h</w:t>
       </w:r>
       <w:r>
         <w:rPr>
@@ -6024,7 +6033,19 @@
         <w:rPr>
           <w:lang w:val="es-ES" w:eastAsia="es-AR"/>
         </w:rPr>
-        <w:t>Capacidad (horas disponibles del equipo por sprint).</w:t>
+        <w:t>Capacidad (</w:t>
+      </w:r>
+      <w:r>
+        <w:rPr>
+          <w:lang w:val="es-ES" w:eastAsia="es-AR"/>
+        </w:rPr>
+        <w:t>h</w:t>
+      </w:r>
+      <w:r>
+        <w:rPr>
+          <w:lang w:val="es-ES" w:eastAsia="es-AR"/>
+        </w:rPr>
+        <w:t>oras disponibles del equipo por sprint).</w:t>
       </w:r>
     </w:p>
     <w:p>
@@ -6164,16 +6185,8 @@
         <w:rPr>
           <w:lang w:val="es-AR" w:eastAsia="es-AR"/>
         </w:rPr>
-        <w:t xml:space="preserve">Los campos verdes </w:t>
-      </w:r>
-      <w:proofErr w:type="spellStart"/>
-      <w:r>
-        <w:rPr>
-          <w:lang w:val="es-AR" w:eastAsia="es-AR"/>
-        </w:rPr>
-        <w:t>representean</w:t>
-      </w:r>
-      <w:proofErr w:type="spellEnd"/>
+        <w:t>Los campos verdes representan</w:t>
+      </w:r>
       <w:r>
         <w:rPr>
           <w:lang w:val="es-AR" w:eastAsia="es-AR"/>
@@ -23834,14 +23847,7 @@
               <w:rFonts w:cs="Arial"/>
               <w:szCs w:val="22"/>
             </w:rPr>
-            <w:t>1.</w:t>
-          </w:r>
-          <w:r>
-            <w:rPr>
-              <w:rFonts w:cs="Arial"/>
-              <w:szCs w:val="22"/>
-            </w:rPr>
-            <w:t>1</w:t>
+            <w:t>1.1</w:t>
           </w:r>
         </w:p>
       </w:tc>
@@ -30330,7 +30336,7 @@
 </file>
 
 <file path=customXml/itemProps1.xml><?xml version="1.0" encoding="utf-8"?>
-<ds:datastoreItem xmlns:ds="http://schemas.openxmlformats.org/officeDocument/2006/customXml" ds:itemID="{04750F12-AC9D-44A9-828E-38231CDAFEB9}">
+<ds:datastoreItem xmlns:ds="http://schemas.openxmlformats.org/officeDocument/2006/customXml" ds:itemID="{19B6A02A-AA29-4F9A-84E2-E77A1A3CC026}">
   <ds:schemaRefs>
     <ds:schemaRef ds:uri="http://schemas.openxmlformats.org/officeDocument/2006/bibliography"/>
   </ds:schemaRefs>

</xml_diff>